<commit_message>
- Edited the Theory Guide
</commit_message>
<xml_diff>
--- a/README/Theory Guide.docx
+++ b/README/Theory Guide.docx
@@ -21,12 +21,142 @@
           <w:lang w:val="en-US"/>
         </w:rPr>
       </w:pPr>
-      <w:r>
-        <w:rPr>
-          <w:lang w:val="en-US"/>
-        </w:rPr>
-        <w:t>The goal of this code is to model the flow of the concentration of a substance through a homogeneous porous media. The flow obeys the advection diffusion equation</w:t>
-      </w:r>
+    </w:p>
+    <w:p>
+      <w:pPr>
+        <w:rPr>
+          <w:lang w:val="en-US"/>
+        </w:rPr>
+      </w:pPr>
+      <w:r>
+        <w:rPr>
+          <w:lang w:val="en-US"/>
+        </w:rPr>
+        <w:t xml:space="preserve">The goal of the MATLAB program is to model the flow of the concentration of a substance through a homogeneous porous media, obeying the advection-diffusion equation. </w:t>
+      </w:r>
+      <w:r>
+        <w:rPr>
+          <w:lang w:val="en-US"/>
+        </w:rPr>
+        <w:t xml:space="preserve">This code is </w:t>
+      </w:r>
+      <w:r>
+        <w:rPr>
+          <w:lang w:val="en-US"/>
+        </w:rPr>
+        <w:t>a direct translation to MATLAB</w:t>
+      </w:r>
+      <w:r>
+        <w:rPr>
+          <w:lang w:val="en-US"/>
+        </w:rPr>
+        <w:t xml:space="preserve"> off </w:t>
+      </w:r>
+      <w:proofErr w:type="spellStart"/>
+      <w:r>
+        <w:rPr>
+          <w:lang w:val="en-US"/>
+        </w:rPr>
+        <w:t>Bagus</w:t>
+      </w:r>
+      <w:proofErr w:type="spellEnd"/>
+      <w:r>
+        <w:rPr>
+          <w:lang w:val="en-US"/>
+        </w:rPr>
+        <w:t>’ code</w:t>
+      </w:r>
+      <w:r>
+        <w:rPr>
+          <w:lang w:val="en-US"/>
+        </w:rPr>
+        <w:t xml:space="preserve">, which he explains his motivation in his paper THIS PAPER.  </w:t>
+      </w:r>
+      <w:r>
+        <w:rPr>
+          <w:lang w:val="en-US"/>
+        </w:rPr>
+        <w:t xml:space="preserve">The program uses the Q1 Finite Element Method in order to solve the equation. </w:t>
+      </w:r>
+      <w:r>
+        <w:rPr>
+          <w:lang w:val="en-US"/>
+        </w:rPr>
+        <w:t xml:space="preserve">This document shows the theory behind the code, explained as briefly and simply as possible for me at least. Keep in mind that this document is no means a complete guide to </w:t>
+      </w:r>
+      <w:proofErr w:type="gramStart"/>
+      <w:r>
+        <w:rPr>
+          <w:lang w:val="en-US"/>
+        </w:rPr>
+        <w:t>FEM, and</w:t>
+      </w:r>
+      <w:proofErr w:type="gramEnd"/>
+      <w:r>
+        <w:rPr>
+          <w:lang w:val="en-US"/>
+        </w:rPr>
+        <w:t xml:space="preserve"> should therefore be used as a crash course introduction to FEM in order to understand why the code is doing what it does. </w:t>
+      </w:r>
+      <w:r>
+        <w:rPr>
+          <w:lang w:val="en-US"/>
+        </w:rPr>
+        <w:t xml:space="preserve">A great introduction to FEM is THIS, along with THIS as a short introduction to the </w:t>
+      </w:r>
+      <w:proofErr w:type="spellStart"/>
+      <w:r>
+        <w:rPr>
+          <w:lang w:val="en-US"/>
+        </w:rPr>
+        <w:t>lagrange</w:t>
+      </w:r>
+      <w:proofErr w:type="spellEnd"/>
+      <w:r>
+        <w:rPr>
+          <w:lang w:val="en-US"/>
+        </w:rPr>
+        <w:t xml:space="preserve"> multipliers used. </w:t>
+      </w:r>
+    </w:p>
+    <w:p>
+      <w:pPr>
+        <w:rPr>
+          <w:lang w:val="en-US"/>
+        </w:rPr>
+      </w:pPr>
+    </w:p>
+    <w:p>
+      <w:pPr>
+        <w:rPr>
+          <w:lang w:val="en-US"/>
+        </w:rPr>
+      </w:pPr>
+      <w:hyperlink r:id="rId5" w:history="1">
+        <w:r>
+          <w:rPr>
+            <w:rStyle w:val="Hyperlink"/>
+            <w:lang w:val="en-US"/>
+          </w:rPr>
+          <w:t>http://www.softeng.rl.ac.uk/st/projects/felib3/Docs/html/Intro/intro-node68.html</w:t>
+        </w:r>
+      </w:hyperlink>
+    </w:p>
+    <w:p>
+      <w:pPr>
+        <w:rPr>
+          <w:lang w:val="en-US"/>
+        </w:rPr>
+      </w:pPr>
+      <w:hyperlink r:id="rId6" w:history="1">
+        <w:r>
+          <w:rPr>
+            <w:rStyle w:val="Hyperlink"/>
+            <w:lang w:val="en-US"/>
+          </w:rPr>
+          <w:t>http://arturo.imati.cnr.it/~marini/didattica/Metodi-engl/Intro2FEM.pdf</w:t>
+        </w:r>
+      </w:hyperlink>
     </w:p>
     <w:p>
       <w:pPr>
@@ -63,10 +193,11 @@
       </w:pPr>
       <w:r>
         <w:rPr>
+          <w:noProof/>
           <w:lang w:val="en-US"/>
         </w:rPr>
         <w:drawing>
-          <wp:inline distT="0" distB="0" distL="0" distR="0" wp14:anchorId="6EC712D0" wp14:editId="0C07B72E">
+          <wp:inline distT="0" distB="0" distL="0" distR="0" wp14:anchorId="4752E3C7" wp14:editId="51F91AE4">
             <wp:extent cx="4691380" cy="2627069"/>
             <wp:effectExtent l="0" t="0" r="0" b="1905"/>
             <wp:docPr id="1" name="Picture 1"/>
@@ -81,7 +212,7 @@
                     <pic:cNvPicPr/>
                   </pic:nvPicPr>
                   <pic:blipFill>
-                    <a:blip r:embed="rId5"/>
+                    <a:blip r:embed="rId7"/>
                     <a:stretch>
                       <a:fillRect/>
                     </a:stretch>
@@ -119,6 +250,66 @@
         <w:rPr>
           <w:lang w:val="en-US"/>
         </w:rPr>
+        <w:t>Draw your own</w:t>
+      </w:r>
+    </w:p>
+    <w:p>
+      <w:pPr>
+        <w:rPr>
+          <w:lang w:val="en-US"/>
+        </w:rPr>
+      </w:pPr>
+      <w:r>
+        <w:rPr>
+          <w:lang w:val="en-US"/>
+        </w:rPr>
+        <w:t xml:space="preserve">State that in the code </w:t>
+      </w:r>
+      <w:proofErr w:type="gramStart"/>
+      <w:r>
+        <w:rPr>
+          <w:lang w:val="en-US"/>
+        </w:rPr>
+        <w:t>its</w:t>
+      </w:r>
+      <w:proofErr w:type="gramEnd"/>
+      <w:r>
+        <w:rPr>
+          <w:lang w:val="en-US"/>
+        </w:rPr>
+        <w:t xml:space="preserve"> using homogeneous shit</w:t>
+      </w:r>
+    </w:p>
+    <w:p>
+      <w:pPr>
+        <w:rPr>
+          <w:lang w:val="en-US"/>
+        </w:rPr>
+      </w:pPr>
+      <w:r>
+        <w:rPr>
+          <w:lang w:val="en-US"/>
+        </w:rPr>
+        <w:t xml:space="preserve">Explain the symbols </w:t>
+      </w:r>
+    </w:p>
+    <w:p>
+      <w:pPr>
+        <w:rPr>
+          <w:lang w:val="en-US"/>
+        </w:rPr>
+      </w:pPr>
+    </w:p>
+    <w:p>
+      <w:pPr>
+        <w:rPr>
+          <w:lang w:val="en-US"/>
+        </w:rPr>
+      </w:pPr>
+      <w:r>
+        <w:rPr>
+          <w:lang w:val="en-US"/>
+        </w:rPr>
         <w:t>The Governing Equations in the domain</w:t>
       </w:r>
     </w:p>
@@ -160,27 +351,7 @@
               <w:rFonts w:ascii="Cambria Math" w:hAnsi="Cambria Math"/>
               <w:lang w:val="en-US"/>
             </w:rPr>
-            <m:t>-</m:t>
-          </m:r>
-          <m:r>
-            <m:rPr>
-              <m:sty m:val="p"/>
-            </m:rPr>
-            <w:rPr>
-              <w:rFonts w:ascii="Cambria Math" w:hAnsi="Cambria Math"/>
-              <w:lang w:val="en-US"/>
-            </w:rPr>
-            <m:t>∇</m:t>
-          </m:r>
-          <m:r>
-            <m:rPr>
-              <m:sty m:val="p"/>
-            </m:rPr>
-            <w:rPr>
-              <w:rFonts w:ascii="Cambria Math" w:hAnsi="Cambria Math"/>
-              <w:lang w:val="en-US"/>
-            </w:rPr>
-            <m:t> ∙</m:t>
+            <m:t>-∇ ∙</m:t>
           </m:r>
           <m:d>
             <m:dPr>
@@ -229,17 +400,7 @@
               <w:rFonts w:ascii="Cambria Math" w:hAnsi="Cambria Math"/>
               <w:lang w:val="en-US"/>
             </w:rPr>
-            <m:t>∇</m:t>
-          </m:r>
-          <m:r>
-            <m:rPr>
-              <m:sty m:val="p"/>
-            </m:rPr>
-            <w:rPr>
-              <w:rFonts w:ascii="Cambria Math" w:hAnsi="Cambria Math"/>
-              <w:lang w:val="en-US"/>
-            </w:rPr>
-            <m:t>u=f</m:t>
+            <m:t>∇u=f</m:t>
           </m:r>
         </m:oMath>
       </m:oMathPara>
@@ -258,7 +419,25 @@
           <w:bCs/>
           <w:lang w:val="en-US"/>
         </w:rPr>
-        <w:t>Where u = scalar field variable (eg concentration)</w:t>
+        <w:t>Where u = scalar field variable (</w:t>
+      </w:r>
+      <w:proofErr w:type="spellStart"/>
+      <w:r>
+        <w:rPr>
+          <w:rFonts w:eastAsiaTheme="minorEastAsia"/>
+          <w:bCs/>
+          <w:lang w:val="en-US"/>
+        </w:rPr>
+        <w:t>eg</w:t>
+      </w:r>
+      <w:proofErr w:type="spellEnd"/>
+      <w:r>
+        <w:rPr>
+          <w:rFonts w:eastAsiaTheme="minorEastAsia"/>
+          <w:bCs/>
+          <w:lang w:val="en-US"/>
+        </w:rPr>
+        <w:t xml:space="preserve"> concentration)</w:t>
       </w:r>
     </w:p>
     <w:p>
@@ -447,6 +626,26 @@
         <w:rPr>
           <w:rFonts w:eastAsiaTheme="minorEastAsia"/>
           <w:bCs/>
+          <w:color w:val="FF0000"/>
+          <w:lang w:val="en-US"/>
+        </w:rPr>
+      </w:pPr>
+      <w:r>
+        <w:rPr>
+          <w:rFonts w:eastAsiaTheme="minorEastAsia"/>
+          <w:bCs/>
+          <w:color w:val="FF0000"/>
+          <w:lang w:val="en-US"/>
+        </w:rPr>
+        <w:lastRenderedPageBreak/>
+        <w:t>This condition means that u = 0 on the boundary between the perforations and the domain, shown in FIGURE X in red</w:t>
+      </w:r>
+    </w:p>
+    <w:p>
+      <w:pPr>
+        <w:rPr>
+          <w:rFonts w:eastAsiaTheme="minorEastAsia"/>
+          <w:bCs/>
           <w:color w:val="4472C4" w:themeColor="accent1"/>
           <w:lang w:val="en-US"/>
         </w:rPr>
@@ -502,6 +701,55 @@
         <w:rPr>
           <w:rFonts w:eastAsiaTheme="minorEastAsia"/>
           <w:bCs/>
+          <w:color w:val="4472C4" w:themeColor="accent1"/>
+          <w:lang w:val="en-US"/>
+        </w:rPr>
+      </w:pPr>
+      <w:r>
+        <w:rPr>
+          <w:rFonts w:eastAsiaTheme="minorEastAsia"/>
+          <w:bCs/>
+          <w:color w:val="4472C4" w:themeColor="accent1"/>
+          <w:lang w:val="en-US"/>
+        </w:rPr>
+        <w:t xml:space="preserve">This condition means that u = g on the boundary between the domain and the not domain. This is known as a Dirichlet boundary condition </w:t>
+      </w:r>
+      <w:proofErr w:type="gramStart"/>
+      <w:r>
+        <w:rPr>
+          <w:rFonts w:eastAsiaTheme="minorEastAsia"/>
+          <w:bCs/>
+          <w:color w:val="4472C4" w:themeColor="accent1"/>
+          <w:lang w:val="en-US"/>
+        </w:rPr>
+        <w:t>( I</w:t>
+      </w:r>
+      <w:proofErr w:type="gramEnd"/>
+      <w:r>
+        <w:rPr>
+          <w:rFonts w:eastAsiaTheme="minorEastAsia"/>
+          <w:bCs/>
+          <w:color w:val="4472C4" w:themeColor="accent1"/>
+          <w:lang w:val="en-US"/>
+        </w:rPr>
+        <w:t xml:space="preserve"> think pls double check).</w:t>
+      </w:r>
+    </w:p>
+    <w:p>
+      <w:pPr>
+        <w:rPr>
+          <w:rFonts w:eastAsiaTheme="minorEastAsia"/>
+          <w:bCs/>
+          <w:color w:val="000000" w:themeColor="text1"/>
+          <w:lang w:val="en-US"/>
+        </w:rPr>
+      </w:pPr>
+    </w:p>
+    <w:p>
+      <w:pPr>
+        <w:rPr>
+          <w:rFonts w:eastAsiaTheme="minorEastAsia"/>
+          <w:bCs/>
           <w:color w:val="000000" w:themeColor="text1"/>
           <w:lang w:val="en-US"/>
         </w:rPr>
@@ -515,6 +763,150 @@
         </w:rPr>
         <w:t>The Problem</w:t>
       </w:r>
+    </w:p>
+    <w:p>
+      <w:pPr>
+        <w:rPr>
+          <w:rFonts w:eastAsiaTheme="minorEastAsia"/>
+          <w:bCs/>
+          <w:color w:val="000000" w:themeColor="text1"/>
+          <w:lang w:val="en-US"/>
+        </w:rPr>
+      </w:pPr>
+      <w:r>
+        <w:rPr>
+          <w:rFonts w:eastAsiaTheme="minorEastAsia"/>
+          <w:bCs/>
+          <w:color w:val="000000" w:themeColor="text1"/>
+          <w:lang w:val="en-US"/>
+        </w:rPr>
+        <w:t xml:space="preserve">The ADE is a second order PDE, meaning that the variable u is both globally continuous and smooth. This basically means that the derivative of u exists everywhere in the domain, and that there are </w:t>
+      </w:r>
+      <w:r>
+        <w:rPr>
+          <w:rFonts w:eastAsiaTheme="minorEastAsia"/>
+          <w:bCs/>
+          <w:color w:val="000000" w:themeColor="text1"/>
+          <w:lang w:val="en-US"/>
+        </w:rPr>
+        <w:t xml:space="preserve">no ‘jumps’ in the graph. </w:t>
+      </w:r>
+    </w:p>
+    <w:p>
+      <w:pPr>
+        <w:rPr>
+          <w:rFonts w:eastAsiaTheme="minorEastAsia"/>
+          <w:bCs/>
+          <w:color w:val="000000" w:themeColor="text1"/>
+          <w:lang w:val="en-US"/>
+        </w:rPr>
+      </w:pPr>
+      <w:r>
+        <w:rPr>
+          <w:rFonts w:eastAsiaTheme="minorEastAsia"/>
+          <w:bCs/>
+          <w:color w:val="000000" w:themeColor="text1"/>
+          <w:lang w:val="en-US"/>
+        </w:rPr>
+        <w:t>PUT IN FIGURES SHOWING SMOOTHNESS AND CONTINUOUSNESS.</w:t>
+      </w:r>
+    </w:p>
+    <w:p>
+      <w:pPr>
+        <w:rPr>
+          <w:rFonts w:eastAsiaTheme="minorEastAsia"/>
+          <w:bCs/>
+          <w:color w:val="000000" w:themeColor="text1"/>
+          <w:lang w:val="en-US"/>
+        </w:rPr>
+      </w:pPr>
+    </w:p>
+    <w:p>
+      <w:pPr>
+        <w:rPr>
+          <w:rFonts w:eastAsiaTheme="minorEastAsia"/>
+          <w:bCs/>
+          <w:color w:val="000000" w:themeColor="text1"/>
+          <w:lang w:val="en-US"/>
+        </w:rPr>
+      </w:pPr>
+      <w:r>
+        <w:rPr>
+          <w:rFonts w:eastAsiaTheme="minorEastAsia"/>
+          <w:bCs/>
+          <w:color w:val="000000" w:themeColor="text1"/>
+          <w:lang w:val="en-US"/>
+        </w:rPr>
+        <w:t xml:space="preserve">Numerical simulations return numerical values at discreet points in the domain, which means that you can have the function globally continuous, but it definitely cannot be globally smooth. </w:t>
+      </w:r>
+    </w:p>
+    <w:p>
+      <w:pPr>
+        <w:rPr>
+          <w:rFonts w:eastAsiaTheme="minorEastAsia"/>
+          <w:bCs/>
+          <w:color w:val="000000" w:themeColor="text1"/>
+          <w:lang w:val="en-US"/>
+        </w:rPr>
+      </w:pPr>
+      <w:r>
+        <w:rPr>
+          <w:rFonts w:eastAsiaTheme="minorEastAsia"/>
+          <w:bCs/>
+          <w:color w:val="000000" w:themeColor="text1"/>
+          <w:lang w:val="en-US"/>
+        </w:rPr>
+        <w:t xml:space="preserve">FIGURE SHOWING WHAT IT MEANS </w:t>
+      </w:r>
+    </w:p>
+    <w:p>
+      <w:pPr>
+        <w:rPr>
+          <w:rFonts w:eastAsiaTheme="minorEastAsia"/>
+          <w:bCs/>
+          <w:color w:val="000000" w:themeColor="text1"/>
+          <w:lang w:val="en-US"/>
+        </w:rPr>
+      </w:pPr>
+    </w:p>
+    <w:p>
+      <w:pPr>
+        <w:rPr>
+          <w:rFonts w:eastAsiaTheme="minorEastAsia"/>
+          <w:bCs/>
+          <w:color w:val="000000" w:themeColor="text1"/>
+          <w:lang w:val="en-US"/>
+        </w:rPr>
+      </w:pPr>
+      <w:r>
+        <w:rPr>
+          <w:rFonts w:eastAsiaTheme="minorEastAsia"/>
+          <w:bCs/>
+          <w:color w:val="000000" w:themeColor="text1"/>
+          <w:lang w:val="en-US"/>
+        </w:rPr>
+        <w:t xml:space="preserve">The ADE in the second order PDE form is written in what is known as the strong formulation with strong solutions. We would need to rewrite the problem using the weak formulation, which mean that the solution is not required to have an existing derivative everywhere. </w:t>
+      </w:r>
+    </w:p>
+    <w:p>
+      <w:pPr>
+        <w:rPr>
+          <w:rFonts w:eastAsiaTheme="minorEastAsia"/>
+          <w:bCs/>
+          <w:color w:val="000000" w:themeColor="text1"/>
+          <w:lang w:val="en-US"/>
+        </w:rPr>
+      </w:pPr>
+    </w:p>
+    <w:p>
+      <w:pPr>
+        <w:rPr>
+          <w:rFonts w:eastAsiaTheme="minorEastAsia"/>
+          <w:bCs/>
+          <w:color w:val="000000" w:themeColor="text1"/>
+          <w:lang w:val="en-US"/>
+        </w:rPr>
+      </w:pPr>
     </w:p>
     <w:p>
       <w:pPr>
@@ -614,6 +1006,63 @@
           <w:color w:val="000000" w:themeColor="text1"/>
           <w:lang w:val="en-US"/>
         </w:rPr>
+        <w:t>The heart of converting the strong form to the weak form is Green’s Formula, shown below.</w:t>
+      </w:r>
+    </w:p>
+    <w:p>
+      <w:pPr>
+        <w:rPr>
+          <w:rFonts w:eastAsiaTheme="minorEastAsia"/>
+          <w:bCs/>
+          <w:color w:val="000000" w:themeColor="text1"/>
+          <w:lang w:val="en-US"/>
+        </w:rPr>
+      </w:pPr>
+    </w:p>
+    <w:p>
+      <w:pPr>
+        <w:rPr>
+          <w:rFonts w:eastAsiaTheme="minorEastAsia"/>
+          <w:bCs/>
+          <w:color w:val="000000" w:themeColor="text1"/>
+          <w:lang w:val="en-US"/>
+        </w:rPr>
+      </w:pPr>
+      <w:r>
+        <w:rPr>
+          <w:rFonts w:eastAsiaTheme="minorEastAsia"/>
+          <w:bCs/>
+          <w:color w:val="000000" w:themeColor="text1"/>
+          <w:lang w:val="en-US"/>
+        </w:rPr>
+        <w:t>Substituting the Laplacian from our stuff, we get</w:t>
+      </w:r>
+      <w:r>
+        <w:rPr>
+          <w:rFonts w:eastAsiaTheme="minorEastAsia"/>
+          <w:bCs/>
+          <w:color w:val="000000" w:themeColor="text1"/>
+          <w:lang w:val="en-US"/>
+        </w:rPr>
+        <w:t xml:space="preserve"> our weak formulation. </w:t>
+      </w:r>
+    </w:p>
+    <w:p>
+      <w:pPr>
+        <w:rPr>
+          <w:rFonts w:eastAsiaTheme="minorEastAsia"/>
+          <w:bCs/>
+          <w:color w:val="000000" w:themeColor="text1"/>
+          <w:lang w:val="en-US"/>
+        </w:rPr>
+      </w:pPr>
+      <w:r>
+        <w:rPr>
+          <w:rFonts w:eastAsiaTheme="minorEastAsia"/>
+          <w:bCs/>
+          <w:color w:val="000000" w:themeColor="text1"/>
+          <w:lang w:val="en-US"/>
+        </w:rPr>
         <w:t>Greens theorem</w:t>
       </w:r>
     </w:p>
@@ -630,11 +1079,12 @@
         <w:rPr>
           <w:rFonts w:eastAsiaTheme="minorEastAsia"/>
           <w:bCs/>
+          <w:noProof/>
           <w:color w:val="000000" w:themeColor="text1"/>
           <w:lang w:val="en-US"/>
         </w:rPr>
         <w:drawing>
-          <wp:inline distT="0" distB="0" distL="0" distR="0" wp14:anchorId="049521A0" wp14:editId="6837B9A9">
+          <wp:inline distT="0" distB="0" distL="0" distR="0" wp14:anchorId="5C896F3F" wp14:editId="1F7DBC99">
             <wp:extent cx="5232400" cy="903198"/>
             <wp:effectExtent l="0" t="0" r="0" b="0"/>
             <wp:docPr id="2" name="Picture 2"/>
@@ -649,7 +1099,7 @@
                     <pic:cNvPicPr/>
                   </pic:nvPicPr>
                   <pic:blipFill>
-                    <a:blip r:embed="rId6"/>
+                    <a:blip r:embed="rId8"/>
                     <a:stretch>
                       <a:fillRect/>
                     </a:stretch>
@@ -763,531 +1213,6 @@
                     </w:rPr>
                     <m:t>u</m:t>
                   </m:r>
-                </m:e>
-              </m:d>
-              <m:r>
-                <w:rPr>
-                  <w:rFonts w:ascii="Cambria Math" w:eastAsiaTheme="minorEastAsia" w:hAnsi="Cambria Math"/>
-                  <w:color w:val="000000" w:themeColor="text1"/>
-                  <w:lang w:val="en-US"/>
-                </w:rPr>
-                <m:t xml:space="preserve">v+ </m:t>
-              </m:r>
-            </m:e>
-          </m:nary>
-          <m:nary>
-            <m:naryPr>
-              <m:limLoc m:val="subSup"/>
-              <m:ctrlPr>
-                <w:rPr>
-                  <w:rFonts w:ascii="Cambria Math" w:eastAsiaTheme="minorEastAsia" w:hAnsi="Cambria Math"/>
-                  <w:bCs/>
-                  <w:i/>
-                  <w:color w:val="000000" w:themeColor="text1"/>
-                  <w:lang w:val="en-US"/>
-                </w:rPr>
-              </m:ctrlPr>
-            </m:naryPr>
-            <m:sub>
-              <m:r>
-                <w:rPr>
-                  <w:rFonts w:ascii="Cambria Math" w:eastAsiaTheme="minorEastAsia" w:hAnsi="Cambria Math"/>
-                  <w:color w:val="000000" w:themeColor="text1"/>
-                  <w:lang w:val="en-US"/>
-                </w:rPr>
-                <m:t>Ω</m:t>
-              </m:r>
-            </m:sub>
-            <m:sup/>
-            <m:e>
-              <m:r>
-                <m:rPr>
-                  <m:sty m:val="p"/>
-                </m:rPr>
-                <w:rPr>
-                  <w:rFonts w:ascii="Cambria Math" w:eastAsiaTheme="minorEastAsia" w:hAnsi="Cambria Math"/>
-                  <w:color w:val="000000" w:themeColor="text1"/>
-                  <w:lang w:val="en-US"/>
-                </w:rPr>
-                <m:t>∇</m:t>
-              </m:r>
-              <m:r>
-                <w:rPr>
-                  <w:rFonts w:ascii="Cambria Math" w:eastAsiaTheme="minorEastAsia" w:hAnsi="Cambria Math"/>
-                  <w:color w:val="000000" w:themeColor="text1"/>
-                  <w:lang w:val="en-US"/>
-                </w:rPr>
-                <m:t>u∙</m:t>
-              </m:r>
-              <m:r>
-                <m:rPr>
-                  <m:sty m:val="p"/>
-                </m:rPr>
-                <w:rPr>
-                  <w:rFonts w:ascii="Cambria Math" w:eastAsiaTheme="minorEastAsia" w:hAnsi="Cambria Math"/>
-                  <w:color w:val="000000" w:themeColor="text1"/>
-                  <w:lang w:val="en-US"/>
-                </w:rPr>
-                <m:t>∇</m:t>
-              </m:r>
-              <m:r>
-                <w:rPr>
-                  <w:rFonts w:ascii="Cambria Math" w:eastAsiaTheme="minorEastAsia" w:hAnsi="Cambria Math"/>
-                  <w:color w:val="000000" w:themeColor="text1"/>
-                  <w:lang w:val="en-US"/>
-                </w:rPr>
-                <m:t>v=</m:t>
-              </m:r>
-              <m:nary>
-                <m:naryPr>
-                  <m:limLoc m:val="subSup"/>
-                  <m:ctrlPr>
-                    <w:rPr>
-                      <w:rFonts w:ascii="Cambria Math" w:eastAsiaTheme="minorEastAsia" w:hAnsi="Cambria Math"/>
-                      <w:bCs/>
-                      <w:i/>
-                      <w:color w:val="000000" w:themeColor="text1"/>
-                      <w:lang w:val="en-US"/>
-                    </w:rPr>
-                  </m:ctrlPr>
-                </m:naryPr>
-                <m:sub>
-                  <m:r>
-                    <m:rPr>
-                      <m:sty m:val="p"/>
-                    </m:rPr>
-                    <w:rPr>
-                      <w:rFonts w:ascii="Cambria Math" w:eastAsiaTheme="minorEastAsia" w:hAnsi="Cambria Math"/>
-                      <w:color w:val="000000" w:themeColor="text1"/>
-                      <w:lang w:val="en-US"/>
-                    </w:rPr>
-                    <m:t>Τ</m:t>
-                  </m:r>
-                </m:sub>
-                <m:sup/>
-                <m:e>
-                  <m:d>
-                    <m:dPr>
-                      <m:ctrlPr>
-                        <w:rPr>
-                          <w:rFonts w:ascii="Cambria Math" w:eastAsiaTheme="minorEastAsia" w:hAnsi="Cambria Math"/>
-                          <w:bCs/>
-                          <w:color w:val="000000" w:themeColor="text1"/>
-                          <w:lang w:val="en-US"/>
-                        </w:rPr>
-                      </m:ctrlPr>
-                    </m:dPr>
-                    <m:e>
-                      <m:sSub>
-                        <m:sSubPr>
-                          <m:ctrlPr>
-                            <w:rPr>
-                              <w:rFonts w:ascii="Cambria Math" w:eastAsiaTheme="minorEastAsia" w:hAnsi="Cambria Math"/>
-                              <w:bCs/>
-                              <w:color w:val="000000" w:themeColor="text1"/>
-                              <w:lang w:val="en-US"/>
-                            </w:rPr>
-                          </m:ctrlPr>
-                        </m:sSubPr>
-                        <m:e>
-                          <m:r>
-                            <m:rPr>
-                              <m:sty m:val="p"/>
-                            </m:rPr>
-                            <w:rPr>
-                              <w:rFonts w:ascii="Cambria Math" w:eastAsiaTheme="minorEastAsia" w:hAnsi="Cambria Math"/>
-                              <w:color w:val="000000" w:themeColor="text1"/>
-                              <w:lang w:val="en-US"/>
-                            </w:rPr>
-                            <m:t>∂</m:t>
-                          </m:r>
-                        </m:e>
-                        <m:sub>
-                          <m:r>
-                            <m:rPr>
-                              <m:sty m:val="p"/>
-                            </m:rPr>
-                            <w:rPr>
-                              <w:rFonts w:ascii="Cambria Math" w:eastAsiaTheme="minorEastAsia" w:hAnsi="Cambria Math"/>
-                              <w:color w:val="000000" w:themeColor="text1"/>
-                              <w:lang w:val="en-US"/>
-                            </w:rPr>
-                            <m:t>n</m:t>
-                          </m:r>
-                        </m:sub>
-                      </m:sSub>
-                      <m:r>
-                        <w:rPr>
-                          <w:rFonts w:ascii="Cambria Math" w:eastAsiaTheme="minorEastAsia" w:hAnsi="Cambria Math"/>
-                          <w:color w:val="000000" w:themeColor="text1"/>
-                          <w:lang w:val="en-US"/>
-                        </w:rPr>
-                        <m:t>u</m:t>
-                      </m:r>
-                      <m:ctrlPr>
-                        <w:rPr>
-                          <w:rFonts w:ascii="Cambria Math" w:eastAsiaTheme="minorEastAsia" w:hAnsi="Cambria Math"/>
-                          <w:bCs/>
-                          <w:i/>
-                          <w:color w:val="000000" w:themeColor="text1"/>
-                          <w:lang w:val="en-US"/>
-                        </w:rPr>
-                      </m:ctrlPr>
-                    </m:e>
-                  </m:d>
-                  <m:r>
-                    <w:rPr>
-                      <w:rFonts w:ascii="Cambria Math" w:eastAsiaTheme="minorEastAsia" w:hAnsi="Cambria Math"/>
-                      <w:color w:val="000000" w:themeColor="text1"/>
-                      <w:lang w:val="en-US"/>
-                    </w:rPr>
-                    <m:t>v</m:t>
-                  </m:r>
-                  <m:r>
-                    <w:rPr>
-                      <w:rFonts w:ascii="Cambria Math" w:eastAsiaTheme="minorEastAsia" w:hAnsi="Cambria Math"/>
-                      <w:color w:val="000000" w:themeColor="text1"/>
-                      <w:lang w:val="en-US"/>
-                    </w:rPr>
-                    <m:t xml:space="preserve">  </m:t>
-                  </m:r>
-                </m:e>
-              </m:nary>
-              <m:r>
-                <w:rPr>
-                  <w:rFonts w:ascii="Cambria Math" w:eastAsiaTheme="minorEastAsia" w:hAnsi="Cambria Math"/>
-                  <w:color w:val="000000" w:themeColor="text1"/>
-                  <w:lang w:val="en-US"/>
-                </w:rPr>
-                <m:t xml:space="preserve"> </m:t>
-              </m:r>
-              <m:r>
-                <w:rPr>
-                  <w:rFonts w:ascii="Cambria Math" w:eastAsiaTheme="minorEastAsia" w:hAnsi="Cambria Math"/>
-                  <w:color w:val="000000" w:themeColor="text1"/>
-                  <w:lang w:val="en-US"/>
-                </w:rPr>
-                <m:t xml:space="preserve"> </m:t>
-              </m:r>
-            </m:e>
-          </m:nary>
-        </m:oMath>
-      </m:oMathPara>
-    </w:p>
-    <w:p>
-      <w:pPr>
-        <w:rPr>
-          <w:rFonts w:eastAsiaTheme="minorEastAsia"/>
-          <w:bCs/>
-          <w:color w:val="000000" w:themeColor="text1"/>
-          <w:lang w:val="en-US"/>
-        </w:rPr>
-      </w:pPr>
-      <w:r>
-        <w:rPr>
-          <w:rFonts w:eastAsiaTheme="minorEastAsia"/>
-          <w:bCs/>
-          <w:color w:val="000000" w:themeColor="text1"/>
-          <w:lang w:val="en-US"/>
-        </w:rPr>
-        <w:t xml:space="preserve">Sub in </w:t>
-      </w:r>
-    </w:p>
-    <w:p>
-      <w:pPr>
-        <w:rPr>
-          <w:rFonts w:eastAsiaTheme="minorEastAsia"/>
-          <w:bCs/>
-          <w:lang w:val="en-US"/>
-        </w:rPr>
-      </w:pPr>
-      <m:oMathPara>
-        <m:oMath>
-          <m:sSup>
-            <m:sSupPr>
-              <m:ctrlPr>
-                <w:rPr>
-                  <w:rFonts w:ascii="Cambria Math" w:hAnsi="Cambria Math"/>
-                  <w:lang w:val="en-US"/>
-                </w:rPr>
-              </m:ctrlPr>
-            </m:sSupPr>
-            <m:e>
-              <m:r>
-                <m:rPr>
-                  <m:sty m:val="p"/>
-                </m:rPr>
-                <w:rPr>
-                  <w:rFonts w:ascii="Cambria Math" w:hAnsi="Cambria Math"/>
-                  <w:lang w:val="en-US"/>
-                </w:rPr>
-                <m:t>∇</m:t>
-              </m:r>
-            </m:e>
-            <m:sup>
-              <m:r>
-                <m:rPr>
-                  <m:sty m:val="p"/>
-                </m:rPr>
-                <w:rPr>
-                  <w:rFonts w:ascii="Cambria Math" w:hAnsi="Cambria Math"/>
-                  <w:lang w:val="en-US"/>
-                </w:rPr>
-                <m:t>2</m:t>
-              </m:r>
-            </m:sup>
-          </m:sSup>
-          <m:r>
-            <m:rPr>
-              <m:sty m:val="p"/>
-            </m:rPr>
-            <w:rPr>
-              <w:rFonts w:ascii="Cambria Math" w:hAnsi="Cambria Math"/>
-              <w:lang w:val="en-US"/>
-            </w:rPr>
-            <m:t>u</m:t>
-          </m:r>
-          <m:r>
-            <m:rPr>
-              <m:sty m:val="p"/>
-            </m:rPr>
-            <w:rPr>
-              <w:rFonts w:ascii="Cambria Math" w:hAnsi="Cambria Math"/>
-              <w:lang w:val="en-US"/>
-            </w:rPr>
-            <m:t> </m:t>
-          </m:r>
-          <m:r>
-            <m:rPr>
-              <m:sty m:val="p"/>
-            </m:rPr>
-            <w:rPr>
-              <w:rFonts w:ascii="Cambria Math" w:hAnsi="Cambria Math"/>
-              <w:lang w:val="en-US"/>
-            </w:rPr>
-            <m:t>=</m:t>
-          </m:r>
-          <m:f>
-            <m:fPr>
-              <m:ctrlPr>
-                <w:rPr>
-                  <w:rFonts w:ascii="Cambria Math" w:hAnsi="Cambria Math"/>
-                  <w:bCs/>
-                  <w:lang w:val="en-US"/>
-                </w:rPr>
-              </m:ctrlPr>
-            </m:fPr>
-            <m:num>
-              <m:r>
-                <m:rPr>
-                  <m:sty m:val="p"/>
-                </m:rPr>
-                <w:rPr>
-                  <w:rFonts w:ascii="Cambria Math" w:hAnsi="Cambria Math"/>
-                  <w:lang w:val="en-US"/>
-                </w:rPr>
-                <m:t>-</m:t>
-              </m:r>
-              <m:r>
-                <m:rPr>
-                  <m:sty m:val="p"/>
-                </m:rPr>
-                <w:rPr>
-                  <w:rFonts w:ascii="Cambria Math" w:hAnsi="Cambria Math"/>
-                  <w:lang w:val="en-US"/>
-                </w:rPr>
-                <m:t>f</m:t>
-              </m:r>
-              <m:r>
-                <m:rPr>
-                  <m:sty m:val="p"/>
-                </m:rPr>
-                <w:rPr>
-                  <w:rFonts w:ascii="Cambria Math" w:hAnsi="Cambria Math"/>
-                  <w:lang w:val="en-US"/>
-                </w:rPr>
-                <m:t>+</m:t>
-              </m:r>
-              <m:r>
-                <m:rPr>
-                  <m:sty m:val="bi"/>
-                </m:rPr>
-                <w:rPr>
-                  <w:rFonts w:ascii="Cambria Math" w:hAnsi="Cambria Math"/>
-                  <w:lang w:val="en-US"/>
-                </w:rPr>
-                <m:t>w∙</m:t>
-              </m:r>
-              <m:r>
-                <m:rPr>
-                  <m:sty m:val="p"/>
-                </m:rPr>
-                <w:rPr>
-                  <w:rFonts w:ascii="Cambria Math" w:hAnsi="Cambria Math"/>
-                  <w:lang w:val="en-US"/>
-                </w:rPr>
-                <m:t>∇</m:t>
-              </m:r>
-              <m:r>
-                <m:rPr>
-                  <m:sty m:val="p"/>
-                </m:rPr>
-                <w:rPr>
-                  <w:rFonts w:ascii="Cambria Math" w:hAnsi="Cambria Math"/>
-                  <w:lang w:val="en-US"/>
-                </w:rPr>
-                <m:t>u</m:t>
-              </m:r>
-            </m:num>
-            <m:den>
-              <m:r>
-                <m:rPr>
-                  <m:sty m:val="p"/>
-                </m:rPr>
-                <w:rPr>
-                  <w:rFonts w:ascii="Cambria Math" w:hAnsi="Cambria Math"/>
-                  <w:lang w:val="en-US"/>
-                </w:rPr>
-                <m:t>D</m:t>
-              </m:r>
-            </m:den>
-          </m:f>
-        </m:oMath>
-      </m:oMathPara>
-    </w:p>
-    <w:p>
-      <w:pPr>
-        <w:rPr>
-          <w:rFonts w:eastAsiaTheme="minorEastAsia"/>
-          <w:bCs/>
-          <w:color w:val="000000" w:themeColor="text1"/>
-          <w:lang w:val="en-US"/>
-        </w:rPr>
-      </w:pPr>
-    </w:p>
-    <w:p>
-      <w:pPr>
-        <w:rPr>
-          <w:rFonts w:eastAsiaTheme="minorEastAsia"/>
-          <w:bCs/>
-          <w:color w:val="000000" w:themeColor="text1"/>
-          <w:lang w:val="en-US"/>
-        </w:rPr>
-      </w:pPr>
-      <m:oMathPara>
-        <m:oMath>
-          <m:nary>
-            <m:naryPr>
-              <m:limLoc m:val="subSup"/>
-              <m:ctrlPr>
-                <w:rPr>
-                  <w:rFonts w:ascii="Cambria Math" w:eastAsiaTheme="minorEastAsia" w:hAnsi="Cambria Math"/>
-                  <w:bCs/>
-                  <w:i/>
-                  <w:color w:val="000000" w:themeColor="text1"/>
-                  <w:lang w:val="en-US"/>
-                </w:rPr>
-              </m:ctrlPr>
-            </m:naryPr>
-            <m:sub>
-              <m:r>
-                <w:rPr>
-                  <w:rFonts w:ascii="Cambria Math" w:eastAsiaTheme="minorEastAsia" w:hAnsi="Cambria Math"/>
-                  <w:color w:val="000000" w:themeColor="text1"/>
-                  <w:lang w:val="en-US"/>
-                </w:rPr>
-                <m:t>Ω</m:t>
-              </m:r>
-            </m:sub>
-            <m:sup/>
-            <m:e>
-              <m:d>
-                <m:dPr>
-                  <m:ctrlPr>
-                    <w:rPr>
-                      <w:rFonts w:ascii="Cambria Math" w:eastAsiaTheme="minorEastAsia" w:hAnsi="Cambria Math"/>
-                      <w:bCs/>
-                      <w:i/>
-                      <w:color w:val="000000" w:themeColor="text1"/>
-                      <w:lang w:val="en-US"/>
-                    </w:rPr>
-                  </m:ctrlPr>
-                </m:dPr>
-                <m:e>
-                  <m:f>
-                    <m:fPr>
-                      <m:ctrlPr>
-                        <w:rPr>
-                          <w:rFonts w:ascii="Cambria Math" w:hAnsi="Cambria Math"/>
-                          <w:bCs/>
-                          <w:lang w:val="en-US"/>
-                        </w:rPr>
-                      </m:ctrlPr>
-                    </m:fPr>
-                    <m:num>
-                      <m:r>
-                        <m:rPr>
-                          <m:sty m:val="p"/>
-                        </m:rPr>
-                        <w:rPr>
-                          <w:rFonts w:ascii="Cambria Math" w:hAnsi="Cambria Math"/>
-                          <w:lang w:val="en-US"/>
-                        </w:rPr>
-                        <m:t>-f+</m:t>
-                      </m:r>
-                      <m:r>
-                        <m:rPr>
-                          <m:sty m:val="bi"/>
-                        </m:rPr>
-                        <w:rPr>
-                          <w:rFonts w:ascii="Cambria Math" w:hAnsi="Cambria Math"/>
-                          <w:lang w:val="en-US"/>
-                        </w:rPr>
-                        <m:t>w∙</m:t>
-                      </m:r>
-                      <m:r>
-                        <m:rPr>
-                          <m:sty m:val="p"/>
-                        </m:rPr>
-                        <w:rPr>
-                          <w:rFonts w:ascii="Cambria Math" w:hAnsi="Cambria Math"/>
-                          <w:lang w:val="en-US"/>
-                        </w:rPr>
-                        <m:t>∇</m:t>
-                      </m:r>
-                      <m:r>
-                        <m:rPr>
-                          <m:sty m:val="p"/>
-                        </m:rPr>
-                        <w:rPr>
-                          <w:rFonts w:ascii="Cambria Math" w:hAnsi="Cambria Math"/>
-                          <w:lang w:val="en-US"/>
-                        </w:rPr>
-                        <m:t>u</m:t>
-                      </m:r>
-                      <m:ctrlPr>
-                        <w:rPr>
-                          <w:rFonts w:ascii="Cambria Math" w:eastAsiaTheme="minorEastAsia" w:hAnsi="Cambria Math"/>
-                          <w:bCs/>
-                          <w:i/>
-                          <w:color w:val="000000" w:themeColor="text1"/>
-                          <w:lang w:val="en-US"/>
-                        </w:rPr>
-                      </m:ctrlPr>
-                    </m:num>
-                    <m:den>
-                      <m:r>
-                        <m:rPr>
-                          <m:sty m:val="p"/>
-                        </m:rPr>
-                        <w:rPr>
-                          <w:rFonts w:ascii="Cambria Math" w:hAnsi="Cambria Math"/>
-                          <w:lang w:val="en-US"/>
-                        </w:rPr>
-                        <m:t>D</m:t>
-                      </m:r>
-                    </m:den>
-                  </m:f>
                 </m:e>
               </m:d>
               <m:r>
@@ -1492,6 +1417,147 @@
           <w:lang w:val="en-US"/>
         </w:rPr>
       </w:pPr>
+      <w:r>
+        <w:rPr>
+          <w:rFonts w:eastAsiaTheme="minorEastAsia"/>
+          <w:bCs/>
+          <w:color w:val="000000" w:themeColor="text1"/>
+          <w:lang w:val="en-US"/>
+        </w:rPr>
+        <w:t xml:space="preserve">Sub in </w:t>
+      </w:r>
+    </w:p>
+    <w:p>
+      <w:pPr>
+        <w:rPr>
+          <w:rFonts w:eastAsiaTheme="minorEastAsia"/>
+          <w:bCs/>
+          <w:lang w:val="en-US"/>
+        </w:rPr>
+      </w:pPr>
+      <m:oMathPara>
+        <m:oMath>
+          <m:sSup>
+            <m:sSupPr>
+              <m:ctrlPr>
+                <w:rPr>
+                  <w:rFonts w:ascii="Cambria Math" w:hAnsi="Cambria Math"/>
+                  <w:lang w:val="en-US"/>
+                </w:rPr>
+              </m:ctrlPr>
+            </m:sSupPr>
+            <m:e>
+              <m:r>
+                <m:rPr>
+                  <m:sty m:val="p"/>
+                </m:rPr>
+                <w:rPr>
+                  <w:rFonts w:ascii="Cambria Math" w:hAnsi="Cambria Math"/>
+                  <w:lang w:val="en-US"/>
+                </w:rPr>
+                <m:t>∇</m:t>
+              </m:r>
+            </m:e>
+            <m:sup>
+              <m:r>
+                <m:rPr>
+                  <m:sty m:val="p"/>
+                </m:rPr>
+                <w:rPr>
+                  <w:rFonts w:ascii="Cambria Math" w:hAnsi="Cambria Math"/>
+                  <w:lang w:val="en-US"/>
+                </w:rPr>
+                <m:t>2</m:t>
+              </m:r>
+            </m:sup>
+          </m:sSup>
+          <m:r>
+            <m:rPr>
+              <m:sty m:val="p"/>
+            </m:rPr>
+            <w:rPr>
+              <w:rFonts w:ascii="Cambria Math" w:hAnsi="Cambria Math"/>
+              <w:lang w:val="en-US"/>
+            </w:rPr>
+            <m:t>u =</m:t>
+          </m:r>
+          <m:f>
+            <m:fPr>
+              <m:ctrlPr>
+                <w:rPr>
+                  <w:rFonts w:ascii="Cambria Math" w:hAnsi="Cambria Math"/>
+                  <w:bCs/>
+                  <w:lang w:val="en-US"/>
+                </w:rPr>
+              </m:ctrlPr>
+            </m:fPr>
+            <m:num>
+              <m:r>
+                <m:rPr>
+                  <m:sty m:val="p"/>
+                </m:rPr>
+                <w:rPr>
+                  <w:rFonts w:ascii="Cambria Math" w:hAnsi="Cambria Math"/>
+                  <w:lang w:val="en-US"/>
+                </w:rPr>
+                <m:t>-f+</m:t>
+              </m:r>
+              <m:r>
+                <m:rPr>
+                  <m:sty m:val="bi"/>
+                </m:rPr>
+                <w:rPr>
+                  <w:rFonts w:ascii="Cambria Math" w:hAnsi="Cambria Math"/>
+                  <w:lang w:val="en-US"/>
+                </w:rPr>
+                <m:t>w∙</m:t>
+              </m:r>
+              <m:r>
+                <m:rPr>
+                  <m:sty m:val="p"/>
+                </m:rPr>
+                <w:rPr>
+                  <w:rFonts w:ascii="Cambria Math" w:hAnsi="Cambria Math"/>
+                  <w:lang w:val="en-US"/>
+                </w:rPr>
+                <m:t>∇u</m:t>
+              </m:r>
+            </m:num>
+            <m:den>
+              <m:r>
+                <m:rPr>
+                  <m:sty m:val="p"/>
+                </m:rPr>
+                <w:rPr>
+                  <w:rFonts w:ascii="Cambria Math" w:hAnsi="Cambria Math"/>
+                  <w:lang w:val="en-US"/>
+                </w:rPr>
+                <m:t>D</m:t>
+              </m:r>
+            </m:den>
+          </m:f>
+        </m:oMath>
+      </m:oMathPara>
+    </w:p>
+    <w:p>
+      <w:pPr>
+        <w:rPr>
+          <w:rFonts w:eastAsiaTheme="minorEastAsia"/>
+          <w:bCs/>
+          <w:color w:val="000000" w:themeColor="text1"/>
+          <w:lang w:val="en-US"/>
+        </w:rPr>
+      </w:pPr>
+    </w:p>
+    <w:p>
+      <w:pPr>
+        <w:rPr>
+          <w:rFonts w:eastAsiaTheme="minorEastAsia"/>
+          <w:bCs/>
+          <w:color w:val="000000" w:themeColor="text1"/>
+          <w:lang w:val="en-US"/>
+        </w:rPr>
+      </w:pPr>
       <m:oMathPara>
         <m:oMath>
           <m:nary>
@@ -1571,17 +1637,7 @@
                           <w:rFonts w:ascii="Cambria Math" w:hAnsi="Cambria Math"/>
                           <w:lang w:val="en-US"/>
                         </w:rPr>
-                        <m:t>∇</m:t>
-                      </m:r>
-                      <m:r>
-                        <m:rPr>
-                          <m:sty m:val="p"/>
-                        </m:rPr>
-                        <w:rPr>
-                          <w:rFonts w:ascii="Cambria Math" w:hAnsi="Cambria Math"/>
-                          <w:lang w:val="en-US"/>
-                        </w:rPr>
-                        <m:t>u</m:t>
+                        <m:t>∇u</m:t>
                       </m:r>
                       <m:ctrlPr>
                         <w:rPr>
@@ -1681,21 +1737,313 @@
                 </w:rPr>
                 <m:t>v=</m:t>
               </m:r>
-              <m:r>
-                <w:rPr>
-                  <w:rFonts w:ascii="Cambria Math" w:eastAsiaTheme="minorEastAsia" w:hAnsi="Cambria Math"/>
-                  <w:color w:val="000000" w:themeColor="text1"/>
-                  <w:lang w:val="en-US"/>
-                </w:rPr>
-                <m:t>x</m:t>
-              </m:r>
-              <m:r>
-                <w:rPr>
-                  <w:rFonts w:ascii="Cambria Math" w:eastAsiaTheme="minorEastAsia" w:hAnsi="Cambria Math"/>
-                  <w:color w:val="000000" w:themeColor="text1"/>
-                  <w:lang w:val="en-US"/>
-                </w:rPr>
-                <m:t xml:space="preserve"> </m:t>
+              <m:nary>
+                <m:naryPr>
+                  <m:limLoc m:val="subSup"/>
+                  <m:ctrlPr>
+                    <w:rPr>
+                      <w:rFonts w:ascii="Cambria Math" w:eastAsiaTheme="minorEastAsia" w:hAnsi="Cambria Math"/>
+                      <w:bCs/>
+                      <w:i/>
+                      <w:color w:val="000000" w:themeColor="text1"/>
+                      <w:lang w:val="en-US"/>
+                    </w:rPr>
+                  </m:ctrlPr>
+                </m:naryPr>
+                <m:sub>
+                  <m:r>
+                    <m:rPr>
+                      <m:sty m:val="p"/>
+                    </m:rPr>
+                    <w:rPr>
+                      <w:rFonts w:ascii="Cambria Math" w:eastAsiaTheme="minorEastAsia" w:hAnsi="Cambria Math"/>
+                      <w:color w:val="000000" w:themeColor="text1"/>
+                      <w:lang w:val="en-US"/>
+                    </w:rPr>
+                    <m:t>Τ</m:t>
+                  </m:r>
+                </m:sub>
+                <m:sup/>
+                <m:e>
+                  <m:d>
+                    <m:dPr>
+                      <m:ctrlPr>
+                        <w:rPr>
+                          <w:rFonts w:ascii="Cambria Math" w:eastAsiaTheme="minorEastAsia" w:hAnsi="Cambria Math"/>
+                          <w:bCs/>
+                          <w:color w:val="000000" w:themeColor="text1"/>
+                          <w:lang w:val="en-US"/>
+                        </w:rPr>
+                      </m:ctrlPr>
+                    </m:dPr>
+                    <m:e>
+                      <m:sSub>
+                        <m:sSubPr>
+                          <m:ctrlPr>
+                            <w:rPr>
+                              <w:rFonts w:ascii="Cambria Math" w:eastAsiaTheme="minorEastAsia" w:hAnsi="Cambria Math"/>
+                              <w:bCs/>
+                              <w:color w:val="000000" w:themeColor="text1"/>
+                              <w:lang w:val="en-US"/>
+                            </w:rPr>
+                          </m:ctrlPr>
+                        </m:sSubPr>
+                        <m:e>
+                          <m:r>
+                            <m:rPr>
+                              <m:sty m:val="p"/>
+                            </m:rPr>
+                            <w:rPr>
+                              <w:rFonts w:ascii="Cambria Math" w:eastAsiaTheme="minorEastAsia" w:hAnsi="Cambria Math"/>
+                              <w:color w:val="000000" w:themeColor="text1"/>
+                              <w:lang w:val="en-US"/>
+                            </w:rPr>
+                            <m:t>∂</m:t>
+                          </m:r>
+                        </m:e>
+                        <m:sub>
+                          <m:r>
+                            <m:rPr>
+                              <m:sty m:val="p"/>
+                            </m:rPr>
+                            <w:rPr>
+                              <w:rFonts w:ascii="Cambria Math" w:eastAsiaTheme="minorEastAsia" w:hAnsi="Cambria Math"/>
+                              <w:color w:val="000000" w:themeColor="text1"/>
+                              <w:lang w:val="en-US"/>
+                            </w:rPr>
+                            <m:t>n</m:t>
+                          </m:r>
+                        </m:sub>
+                      </m:sSub>
+                      <m:r>
+                        <w:rPr>
+                          <w:rFonts w:ascii="Cambria Math" w:eastAsiaTheme="minorEastAsia" w:hAnsi="Cambria Math"/>
+                          <w:color w:val="000000" w:themeColor="text1"/>
+                          <w:lang w:val="en-US"/>
+                        </w:rPr>
+                        <m:t>u</m:t>
+                      </m:r>
+                      <m:ctrlPr>
+                        <w:rPr>
+                          <w:rFonts w:ascii="Cambria Math" w:eastAsiaTheme="minorEastAsia" w:hAnsi="Cambria Math"/>
+                          <w:bCs/>
+                          <w:i/>
+                          <w:color w:val="000000" w:themeColor="text1"/>
+                          <w:lang w:val="en-US"/>
+                        </w:rPr>
+                      </m:ctrlPr>
+                    </m:e>
+                  </m:d>
+                  <m:r>
+                    <w:rPr>
+                      <w:rFonts w:ascii="Cambria Math" w:eastAsiaTheme="minorEastAsia" w:hAnsi="Cambria Math"/>
+                      <w:color w:val="000000" w:themeColor="text1"/>
+                      <w:lang w:val="en-US"/>
+                    </w:rPr>
+                    <m:t xml:space="preserve">v  </m:t>
+                  </m:r>
+                </m:e>
+              </m:nary>
+              <m:r>
+                <w:rPr>
+                  <w:rFonts w:ascii="Cambria Math" w:eastAsiaTheme="minorEastAsia" w:hAnsi="Cambria Math"/>
+                  <w:color w:val="000000" w:themeColor="text1"/>
+                  <w:lang w:val="en-US"/>
+                </w:rPr>
+                <m:t xml:space="preserve">  </m:t>
+              </m:r>
+            </m:e>
+          </m:nary>
+        </m:oMath>
+      </m:oMathPara>
+    </w:p>
+    <w:p>
+      <w:pPr>
+        <w:rPr>
+          <w:rFonts w:eastAsiaTheme="minorEastAsia"/>
+          <w:bCs/>
+          <w:color w:val="000000" w:themeColor="text1"/>
+          <w:lang w:val="en-US"/>
+        </w:rPr>
+      </w:pPr>
+      <m:oMathPara>
+        <m:oMath>
+          <m:nary>
+            <m:naryPr>
+              <m:limLoc m:val="subSup"/>
+              <m:ctrlPr>
+                <w:rPr>
+                  <w:rFonts w:ascii="Cambria Math" w:eastAsiaTheme="minorEastAsia" w:hAnsi="Cambria Math"/>
+                  <w:bCs/>
+                  <w:i/>
+                  <w:color w:val="000000" w:themeColor="text1"/>
+                  <w:lang w:val="en-US"/>
+                </w:rPr>
+              </m:ctrlPr>
+            </m:naryPr>
+            <m:sub>
+              <m:r>
+                <w:rPr>
+                  <w:rFonts w:ascii="Cambria Math" w:eastAsiaTheme="minorEastAsia" w:hAnsi="Cambria Math"/>
+                  <w:color w:val="000000" w:themeColor="text1"/>
+                  <w:lang w:val="en-US"/>
+                </w:rPr>
+                <m:t>Ω</m:t>
+              </m:r>
+            </m:sub>
+            <m:sup/>
+            <m:e>
+              <m:d>
+                <m:dPr>
+                  <m:ctrlPr>
+                    <w:rPr>
+                      <w:rFonts w:ascii="Cambria Math" w:eastAsiaTheme="minorEastAsia" w:hAnsi="Cambria Math"/>
+                      <w:bCs/>
+                      <w:i/>
+                      <w:color w:val="000000" w:themeColor="text1"/>
+                      <w:lang w:val="en-US"/>
+                    </w:rPr>
+                  </m:ctrlPr>
+                </m:dPr>
+                <m:e>
+                  <m:f>
+                    <m:fPr>
+                      <m:ctrlPr>
+                        <w:rPr>
+                          <w:rFonts w:ascii="Cambria Math" w:hAnsi="Cambria Math"/>
+                          <w:bCs/>
+                          <w:lang w:val="en-US"/>
+                        </w:rPr>
+                      </m:ctrlPr>
+                    </m:fPr>
+                    <m:num>
+                      <m:r>
+                        <m:rPr>
+                          <m:sty m:val="p"/>
+                        </m:rPr>
+                        <w:rPr>
+                          <w:rFonts w:ascii="Cambria Math" w:hAnsi="Cambria Math"/>
+                          <w:lang w:val="en-US"/>
+                        </w:rPr>
+                        <m:t>-f+</m:t>
+                      </m:r>
+                      <m:r>
+                        <m:rPr>
+                          <m:sty m:val="bi"/>
+                        </m:rPr>
+                        <w:rPr>
+                          <w:rFonts w:ascii="Cambria Math" w:hAnsi="Cambria Math"/>
+                          <w:lang w:val="en-US"/>
+                        </w:rPr>
+                        <m:t>w∙</m:t>
+                      </m:r>
+                      <m:r>
+                        <m:rPr>
+                          <m:sty m:val="p"/>
+                        </m:rPr>
+                        <w:rPr>
+                          <w:rFonts w:ascii="Cambria Math" w:hAnsi="Cambria Math"/>
+                          <w:lang w:val="en-US"/>
+                        </w:rPr>
+                        <m:t>∇u</m:t>
+                      </m:r>
+                      <m:ctrlPr>
+                        <w:rPr>
+                          <w:rFonts w:ascii="Cambria Math" w:eastAsiaTheme="minorEastAsia" w:hAnsi="Cambria Math"/>
+                          <w:bCs/>
+                          <w:i/>
+                          <w:color w:val="000000" w:themeColor="text1"/>
+                          <w:lang w:val="en-US"/>
+                        </w:rPr>
+                      </m:ctrlPr>
+                    </m:num>
+                    <m:den>
+                      <m:r>
+                        <m:rPr>
+                          <m:sty m:val="p"/>
+                        </m:rPr>
+                        <w:rPr>
+                          <w:rFonts w:ascii="Cambria Math" w:hAnsi="Cambria Math"/>
+                          <w:lang w:val="en-US"/>
+                        </w:rPr>
+                        <m:t>D</m:t>
+                      </m:r>
+                    </m:den>
+                  </m:f>
+                </m:e>
+              </m:d>
+              <m:r>
+                <w:rPr>
+                  <w:rFonts w:ascii="Cambria Math" w:eastAsiaTheme="minorEastAsia" w:hAnsi="Cambria Math"/>
+                  <w:color w:val="000000" w:themeColor="text1"/>
+                  <w:lang w:val="en-US"/>
+                </w:rPr>
+                <m:t xml:space="preserve">v+ </m:t>
+              </m:r>
+            </m:e>
+          </m:nary>
+          <m:nary>
+            <m:naryPr>
+              <m:limLoc m:val="subSup"/>
+              <m:ctrlPr>
+                <w:rPr>
+                  <w:rFonts w:ascii="Cambria Math" w:eastAsiaTheme="minorEastAsia" w:hAnsi="Cambria Math"/>
+                  <w:bCs/>
+                  <w:i/>
+                  <w:color w:val="000000" w:themeColor="text1"/>
+                  <w:lang w:val="en-US"/>
+                </w:rPr>
+              </m:ctrlPr>
+            </m:naryPr>
+            <m:sub>
+              <m:r>
+                <w:rPr>
+                  <w:rFonts w:ascii="Cambria Math" w:eastAsiaTheme="minorEastAsia" w:hAnsi="Cambria Math"/>
+                  <w:color w:val="000000" w:themeColor="text1"/>
+                  <w:lang w:val="en-US"/>
+                </w:rPr>
+                <m:t>Ω</m:t>
+              </m:r>
+            </m:sub>
+            <m:sup/>
+            <m:e>
+              <m:r>
+                <m:rPr>
+                  <m:sty m:val="p"/>
+                </m:rPr>
+                <w:rPr>
+                  <w:rFonts w:ascii="Cambria Math" w:eastAsiaTheme="minorEastAsia" w:hAnsi="Cambria Math"/>
+                  <w:color w:val="000000" w:themeColor="text1"/>
+                  <w:lang w:val="en-US"/>
+                </w:rPr>
+                <m:t>∇</m:t>
+              </m:r>
+              <m:r>
+                <w:rPr>
+                  <w:rFonts w:ascii="Cambria Math" w:eastAsiaTheme="minorEastAsia" w:hAnsi="Cambria Math"/>
+                  <w:color w:val="000000" w:themeColor="text1"/>
+                  <w:lang w:val="en-US"/>
+                </w:rPr>
+                <m:t>u∙</m:t>
+              </m:r>
+              <m:r>
+                <m:rPr>
+                  <m:sty m:val="p"/>
+                </m:rPr>
+                <w:rPr>
+                  <w:rFonts w:ascii="Cambria Math" w:eastAsiaTheme="minorEastAsia" w:hAnsi="Cambria Math"/>
+                  <w:color w:val="000000" w:themeColor="text1"/>
+                  <w:lang w:val="en-US"/>
+                </w:rPr>
+                <m:t>∇</m:t>
+              </m:r>
+              <m:r>
+                <w:rPr>
+                  <w:rFonts w:ascii="Cambria Math" w:eastAsiaTheme="minorEastAsia" w:hAnsi="Cambria Math"/>
+                  <w:color w:val="000000" w:themeColor="text1"/>
+                  <w:lang w:val="en-US"/>
+                </w:rPr>
+                <m:t xml:space="preserve">v=x </m:t>
               </m:r>
             </m:e>
           </m:nary>
@@ -1859,15 +2207,7 @@
                   <w:color w:val="000000" w:themeColor="text1"/>
                   <w:lang w:val="en-US"/>
                 </w:rPr>
-                <m:t>+</m:t>
-              </m:r>
-              <m:r>
-                <w:rPr>
-                  <w:rFonts w:ascii="Cambria Math" w:eastAsiaTheme="minorEastAsia" w:hAnsi="Cambria Math"/>
-                  <w:color w:val="000000" w:themeColor="text1"/>
-                  <w:lang w:val="en-US"/>
-                </w:rPr>
-                <m:t xml:space="preserve"> </m:t>
+                <m:t xml:space="preserve">+ </m:t>
               </m:r>
             </m:e>
           </m:nary>
@@ -1940,23 +2280,7 @@
                   <w:color w:val="000000" w:themeColor="text1"/>
                   <w:lang w:val="en-US"/>
                 </w:rPr>
-                <m:t>v=</m:t>
-              </m:r>
-              <m:r>
-                <w:rPr>
-                  <w:rFonts w:ascii="Cambria Math" w:eastAsiaTheme="minorEastAsia" w:hAnsi="Cambria Math"/>
-                  <w:color w:val="000000" w:themeColor="text1"/>
-                  <w:lang w:val="en-US"/>
-                </w:rPr>
-                <m:t>D</m:t>
-              </m:r>
-              <m:r>
-                <w:rPr>
-                  <w:rFonts w:ascii="Cambria Math" w:eastAsiaTheme="minorEastAsia" w:hAnsi="Cambria Math"/>
-                  <w:color w:val="000000" w:themeColor="text1"/>
-                  <w:lang w:val="en-US"/>
-                </w:rPr>
-                <m:t xml:space="preserve">x </m:t>
+                <m:t xml:space="preserve">v=Dx </m:t>
               </m:r>
             </m:e>
           </m:nary>
@@ -2103,15 +2427,7 @@
               <w:color w:val="000000" w:themeColor="text1"/>
               <w:lang w:val="en-US"/>
             </w:rPr>
-            <m:t xml:space="preserve"> </m:t>
-          </m:r>
-          <m:r>
-            <w:rPr>
-              <w:rFonts w:ascii="Cambria Math" w:eastAsiaTheme="minorEastAsia" w:hAnsi="Cambria Math"/>
-              <w:color w:val="000000" w:themeColor="text1"/>
-              <w:lang w:val="en-US"/>
-            </w:rPr>
-            <m:t>D</m:t>
+            <m:t xml:space="preserve"> D</m:t>
           </m:r>
           <m:nary>
             <m:naryPr>
@@ -2184,15 +2500,7 @@
               <w:color w:val="000000" w:themeColor="text1"/>
               <w:lang w:val="en-US"/>
             </w:rPr>
-            <m:t>=</m:t>
-          </m:r>
-          <m:r>
-            <w:rPr>
-              <w:rFonts w:ascii="Cambria Math" w:eastAsiaTheme="minorEastAsia" w:hAnsi="Cambria Math"/>
-              <w:color w:val="000000" w:themeColor="text1"/>
-              <w:lang w:val="en-US"/>
-            </w:rPr>
-            <m:t>∫</m:t>
+            <m:t>=∫</m:t>
           </m:r>
           <m:r>
             <m:rPr>
@@ -2216,6 +2524,103 @@
           <w:lang w:val="en-US"/>
         </w:rPr>
       </w:pPr>
+      <w:r>
+        <w:rPr>
+          <w:rFonts w:eastAsiaTheme="minorEastAsia"/>
+          <w:bCs/>
+          <w:color w:val="000000" w:themeColor="text1"/>
+          <w:lang w:val="en-US"/>
+        </w:rPr>
+        <w:t>Here, v is a test function, EXPLAIN WHAT A TEST FUNCTION IS.</w:t>
+      </w:r>
+    </w:p>
+    <w:p>
+      <w:pPr>
+        <w:rPr>
+          <w:rFonts w:eastAsiaTheme="minorEastAsia"/>
+          <w:bCs/>
+          <w:color w:val="000000" w:themeColor="text1"/>
+          <w:lang w:val="en-US"/>
+        </w:rPr>
+      </w:pPr>
+    </w:p>
+    <w:p>
+      <w:pPr>
+        <w:rPr>
+          <w:rFonts w:eastAsiaTheme="minorEastAsia"/>
+          <w:bCs/>
+          <w:color w:val="000000" w:themeColor="text1"/>
+          <w:lang w:val="en-US"/>
+        </w:rPr>
+      </w:pPr>
+    </w:p>
+    <w:p>
+      <w:pPr>
+        <w:rPr>
+          <w:rFonts w:eastAsiaTheme="minorEastAsia"/>
+          <w:bCs/>
+          <w:color w:val="000000" w:themeColor="text1"/>
+          <w:lang w:val="en-US"/>
+        </w:rPr>
+      </w:pPr>
+    </w:p>
+    <w:p>
+      <w:pPr>
+        <w:rPr>
+          <w:rFonts w:eastAsiaTheme="minorEastAsia"/>
+          <w:bCs/>
+          <w:color w:val="000000" w:themeColor="text1"/>
+          <w:lang w:val="en-US"/>
+        </w:rPr>
+      </w:pPr>
+      <w:r>
+        <w:rPr>
+          <w:rFonts w:eastAsiaTheme="minorEastAsia"/>
+          <w:bCs/>
+          <w:color w:val="000000" w:themeColor="text1"/>
+          <w:lang w:val="en-US"/>
+        </w:rPr>
+        <w:t xml:space="preserve">Discretizing the domain. </w:t>
+      </w:r>
+    </w:p>
+    <w:p>
+      <w:pPr>
+        <w:rPr>
+          <w:rFonts w:eastAsiaTheme="minorEastAsia"/>
+          <w:bCs/>
+          <w:color w:val="000000" w:themeColor="text1"/>
+          <w:lang w:val="en-US"/>
+        </w:rPr>
+      </w:pPr>
+      <w:r>
+        <w:rPr>
+          <w:rFonts w:eastAsiaTheme="minorEastAsia"/>
+          <w:bCs/>
+          <w:color w:val="000000" w:themeColor="text1"/>
+          <w:lang w:val="en-US"/>
+        </w:rPr>
+        <w:t xml:space="preserve">Something </w:t>
+      </w:r>
+      <w:proofErr w:type="spellStart"/>
+      <w:r>
+        <w:rPr>
+          <w:rFonts w:eastAsiaTheme="minorEastAsia"/>
+          <w:bCs/>
+          <w:color w:val="000000" w:themeColor="text1"/>
+          <w:lang w:val="en-US"/>
+        </w:rPr>
+        <w:t>something</w:t>
+      </w:r>
+      <w:proofErr w:type="spellEnd"/>
+      <w:r>
+        <w:rPr>
+          <w:rFonts w:eastAsiaTheme="minorEastAsia"/>
+          <w:bCs/>
+          <w:color w:val="000000" w:themeColor="text1"/>
+          <w:lang w:val="en-US"/>
+        </w:rPr>
+        <w:t xml:space="preserve"> approximating u as a series of linear equations</w:t>
+      </w:r>
       <w:bookmarkStart w:id="0" w:name="_GoBack"/>
       <w:bookmarkEnd w:id="0"/>
     </w:p>
@@ -2792,6 +3197,29 @@
       <w:contextualSpacing/>
     </w:pPr>
   </w:style>
+  <w:style w:type="character" w:styleId="Hyperlink">
+    <w:name w:val="Hyperlink"/>
+    <w:basedOn w:val="DefaultParagraphFont"/>
+    <w:uiPriority w:val="99"/>
+    <w:unhideWhenUsed/>
+    <w:rsid w:val="006E3F0C"/>
+    <w:rPr>
+      <w:color w:val="0563C1" w:themeColor="hyperlink"/>
+      <w:u w:val="single"/>
+    </w:rPr>
+  </w:style>
+  <w:style w:type="character" w:styleId="UnresolvedMention">
+    <w:name w:val="Unresolved Mention"/>
+    <w:basedOn w:val="DefaultParagraphFont"/>
+    <w:uiPriority w:val="99"/>
+    <w:semiHidden/>
+    <w:unhideWhenUsed/>
+    <w:rsid w:val="006E3F0C"/>
+    <w:rPr>
+      <w:color w:val="605E5C"/>
+      <w:shd w:val="clear" w:color="auto" w:fill="E1DFDD"/>
+    </w:rPr>
+  </w:style>
 </w:styles>
 </file>
 

</xml_diff>

<commit_message>
- Added assembly subroutine - Added bcond subroutine - Added calAloc2 test subroutine (please remove) - Added lagmul subroutine - Edited quad_calc, forgot to add the 7 points case - Edited the README, added table of contents - Added Technical Guide (pls delete) - Added Theory Guide (pls delete) - Edited main to accomodate new subroutines
</commit_message>
<xml_diff>
--- a/README/Theory Guide.docx
+++ b/README/Theory Guide.docx
@@ -76,7 +76,19 @@
         <w:rPr>
           <w:lang w:val="en-US"/>
         </w:rPr>
-        <w:t xml:space="preserve">The program uses the Q1 Finite Element Method in order to solve the equation. </w:t>
+        <w:t>The program uses the Q1 Finite Element Method in order to solve the equation</w:t>
+      </w:r>
+      <w:r>
+        <w:rPr>
+          <w:lang w:val="en-US"/>
+        </w:rPr>
+        <w:t>. In general, the goal of Q1 FEM is to approximate the solution through a series of linear equations across the domain.</w:t>
+      </w:r>
+      <w:r>
+        <w:rPr>
+          <w:lang w:val="en-US"/>
+        </w:rPr>
+        <w:t xml:space="preserve"> </w:t>
       </w:r>
       <w:r>
         <w:rPr>
@@ -522,6 +534,7 @@
           <w:bCs/>
           <w:lang w:val="en-US"/>
         </w:rPr>
+        <w:lastRenderedPageBreak/>
         <w:t xml:space="preserve">Boundary conditions </w:t>
       </w:r>
     </w:p>
@@ -637,7 +650,6 @@
           <w:color w:val="FF0000"/>
           <w:lang w:val="en-US"/>
         </w:rPr>
-        <w:lastRenderedPageBreak/>
         <w:t>This condition means that u = 0 on the boundary between the perforations and the domain, shown in FIGURE X in red</w:t>
       </w:r>
     </w:p>
@@ -2599,6 +2611,25 @@
           <w:color w:val="000000" w:themeColor="text1"/>
           <w:lang w:val="en-US"/>
         </w:rPr>
+        <w:t xml:space="preserve">The end goal of Finite Element </w:t>
+      </w:r>
+    </w:p>
+    <w:p>
+      <w:pPr>
+        <w:rPr>
+          <w:rFonts w:eastAsiaTheme="minorEastAsia"/>
+          <w:bCs/>
+          <w:color w:val="000000" w:themeColor="text1"/>
+          <w:lang w:val="en-US"/>
+        </w:rPr>
+      </w:pPr>
+      <w:r>
+        <w:rPr>
+          <w:rFonts w:eastAsiaTheme="minorEastAsia"/>
+          <w:bCs/>
+          <w:color w:val="000000" w:themeColor="text1"/>
+          <w:lang w:val="en-US"/>
+        </w:rPr>
         <w:t xml:space="preserve">Something </w:t>
       </w:r>
       <w:proofErr w:type="spellStart"/>
@@ -2620,6 +2651,54 @@
           <w:lang w:val="en-US"/>
         </w:rPr>
         <w:t xml:space="preserve"> approximating u as a series of linear equations</w:t>
+      </w:r>
+    </w:p>
+    <w:p>
+      <w:pPr>
+        <w:rPr>
+          <w:rFonts w:eastAsiaTheme="minorEastAsia"/>
+          <w:bCs/>
+          <w:color w:val="000000" w:themeColor="text1"/>
+          <w:lang w:val="en-US"/>
+        </w:rPr>
+      </w:pPr>
+    </w:p>
+    <w:p>
+      <w:pPr>
+        <w:rPr>
+          <w:rFonts w:eastAsiaTheme="minorEastAsia"/>
+          <w:bCs/>
+          <w:color w:val="000000" w:themeColor="text1"/>
+          <w:lang w:val="en-US"/>
+        </w:rPr>
+      </w:pPr>
+      <w:r>
+        <w:rPr>
+          <w:rFonts w:eastAsiaTheme="minorEastAsia"/>
+          <w:bCs/>
+          <w:color w:val="000000" w:themeColor="text1"/>
+          <w:lang w:val="en-US"/>
+        </w:rPr>
+        <w:t>No this isn’t going to work</w:t>
+      </w:r>
+    </w:p>
+    <w:p>
+      <w:pPr>
+        <w:rPr>
+          <w:rFonts w:eastAsiaTheme="minorEastAsia"/>
+          <w:bCs/>
+          <w:color w:val="000000" w:themeColor="text1"/>
+          <w:lang w:val="en-US"/>
+        </w:rPr>
+      </w:pPr>
+      <w:r>
+        <w:rPr>
+          <w:rFonts w:eastAsiaTheme="minorEastAsia"/>
+          <w:bCs/>
+          <w:color w:val="000000" w:themeColor="text1"/>
+          <w:lang w:val="en-US"/>
+        </w:rPr>
+        <w:t>Just use what you have in the notes and build up on it</w:t>
       </w:r>
       <w:bookmarkStart w:id="0" w:name="_GoBack"/>
       <w:bookmarkEnd w:id="0"/>

</xml_diff>